<commit_message>
Update Tipos de Models - Word.docx
</commit_message>
<xml_diff>
--- a/Módulo 03/Banco de dados/Aula 03/Tipos de Models - Word.docx
+++ b/Módulo 03/Banco de dados/Aula 03/Tipos de Models - Word.docx
@@ -106,13 +106,8 @@
         <w:pStyle w:val="Ttulo1"/>
       </w:pPr>
       <w:r>
-        <w:t xml:space="preserve">Model </w:t>
-      </w:r>
-      <w:proofErr w:type="spellStart"/>
-      <w:r>
-        <w:t>CharField</w:t>
-      </w:r>
-      <w:proofErr w:type="spellEnd"/>
+        <w:t>Model CharField</w:t>
+      </w:r>
     </w:p>
     <w:p>
       <w:r>
@@ -130,7 +125,6 @@
       <w:r>
         <w:t xml:space="preserve"> (</w:t>
       </w:r>
-      <w:proofErr w:type="spellStart"/>
       <w:r>
         <w:rPr>
           <w:b/>
@@ -138,7 +132,6 @@
         </w:rPr>
         <w:t>string</w:t>
       </w:r>
-      <w:proofErr w:type="spellEnd"/>
       <w:r>
         <w:t xml:space="preserve">); é usado para </w:t>
       </w:r>
@@ -168,7 +161,6 @@
       <w:r>
         <w:t xml:space="preserve">: </w:t>
       </w:r>
-      <w:proofErr w:type="spellStart"/>
       <w:r>
         <w:rPr>
           <w:b/>
@@ -178,7 +170,6 @@
         </w:rPr>
         <w:t>max_length</w:t>
       </w:r>
-      <w:proofErr w:type="spellEnd"/>
       <w:r>
         <w:t xml:space="preserve"> </w:t>
       </w:r>
@@ -186,15 +177,7 @@
         <w:t>-</w:t>
       </w:r>
       <w:r>
-        <w:t xml:space="preserve"> define o comprimento máximo da </w:t>
-      </w:r>
-      <w:proofErr w:type="spellStart"/>
-      <w:r>
-        <w:t>string</w:t>
-      </w:r>
-      <w:proofErr w:type="spellEnd"/>
-      <w:r>
-        <w:t xml:space="preserve"> (limitado ao </w:t>
+        <w:t xml:space="preserve"> define o comprimento máximo da string (limitado ao </w:t>
       </w:r>
       <w:r>
         <w:rPr>
@@ -218,65 +201,52 @@
       <w:pPr>
         <w:jc w:val="center"/>
       </w:pPr>
-      <w:proofErr w:type="spellStart"/>
       <w:r>
         <w:rPr>
           <w:color w:val="0070C0"/>
           <w:lang w:val="en-US"/>
         </w:rPr>
-        <w:t>nome</w:t>
-      </w:r>
-      <w:proofErr w:type="spellEnd"/>
+        <w:t xml:space="preserve">nome </w:t>
+      </w:r>
+      <w:r>
+        <w:rPr>
+          <w:lang w:val="en-US"/>
+        </w:rPr>
+        <w:t xml:space="preserve">= </w:t>
+      </w:r>
+      <w:r>
+        <w:rPr>
+          <w:color w:val="00BC8F"/>
+          <w:lang w:val="en-US"/>
+        </w:rPr>
+        <w:t>models</w:t>
+      </w:r>
+      <w:r>
+        <w:rPr>
+          <w:lang w:val="en-US"/>
+        </w:rPr>
+        <w:t>.</w:t>
+      </w:r>
+      <w:r>
+        <w:rPr>
+          <w:color w:val="00BC8F"/>
+          <w:lang w:val="en-US"/>
+        </w:rPr>
+        <w:t>CharField</w:t>
+      </w:r>
+      <w:r>
+        <w:rPr>
+          <w:lang w:val="en-US"/>
+        </w:rPr>
+        <w:t>(</w:t>
+      </w:r>
       <w:r>
         <w:rPr>
           <w:color w:val="0070C0"/>
           <w:lang w:val="en-US"/>
         </w:rPr>
-        <w:t xml:space="preserve"> </w:t>
-      </w:r>
-      <w:r>
-        <w:rPr>
-          <w:lang w:val="en-US"/>
-        </w:rPr>
-        <w:t xml:space="preserve">= </w:t>
-      </w:r>
-      <w:proofErr w:type="spellStart"/>
-      <w:r>
-        <w:rPr>
-          <w:color w:val="00BC8F"/>
-          <w:lang w:val="en-US"/>
-        </w:rPr>
-        <w:t>models</w:t>
-      </w:r>
-      <w:r>
-        <w:rPr>
-          <w:lang w:val="en-US"/>
-        </w:rPr>
-        <w:t>.</w:t>
-      </w:r>
-      <w:r>
-        <w:rPr>
-          <w:color w:val="00BC8F"/>
-          <w:lang w:val="en-US"/>
-        </w:rPr>
-        <w:t>CharField</w:t>
-      </w:r>
-      <w:proofErr w:type="spellEnd"/>
-      <w:r>
-        <w:rPr>
-          <w:lang w:val="en-US"/>
-        </w:rPr>
-        <w:t>(</w:t>
-      </w:r>
-      <w:proofErr w:type="spellStart"/>
-      <w:r>
-        <w:rPr>
-          <w:color w:val="0070C0"/>
-          <w:lang w:val="en-US"/>
-        </w:rPr>
         <w:t>max_length</w:t>
       </w:r>
-      <w:proofErr w:type="spellEnd"/>
       <w:r>
         <w:rPr>
           <w:lang w:val="en-US"/>
@@ -303,109 +273,92 @@
         <w:pStyle w:val="Ttulo1"/>
       </w:pPr>
       <w:r>
+        <w:t>Model TextField</w:t>
+      </w:r>
+    </w:p>
+    <w:p>
+      <w:r>
+        <w:t>Este campo também lida com dado</w:t>
+      </w:r>
+      <w:r>
+        <w:t>s de tipo</w:t>
+      </w:r>
+      <w:r>
+        <w:t xml:space="preserve"> “texto”, mas nesse caso sendo </w:t>
+      </w:r>
+      <w:r>
+        <w:rPr>
+          <w:u w:val="single"/>
+        </w:rPr>
+        <w:t>textos longos</w:t>
+      </w:r>
+      <w:r>
+        <w:t>, como descrições, comentários, biografias e etc.</w:t>
+      </w:r>
+    </w:p>
+    <w:p>
+      <w:r>
+        <w:t>Não possui parâmetro obrigatório.</w:t>
+      </w:r>
+    </w:p>
+    <w:p>
+      <w:pPr>
+        <w:jc w:val="center"/>
+      </w:pPr>
+      <w:r>
+        <w:t>Código:</w:t>
+      </w:r>
+    </w:p>
+    <w:p>
+      <w:pPr>
+        <w:jc w:val="center"/>
+      </w:pPr>
+      <w:r>
+        <w:rPr>
+          <w:color w:val="0070C0"/>
+        </w:rPr>
+        <w:t xml:space="preserve">sobre_voce </w:t>
+      </w:r>
+      <w:r>
+        <w:t xml:space="preserve">= </w:t>
+      </w:r>
+      <w:r>
+        <w:rPr>
+          <w:color w:val="00BC8F"/>
+        </w:rPr>
+        <w:t>models</w:t>
+      </w:r>
+      <w:r>
+        <w:t>.</w:t>
+      </w:r>
+      <w:r>
+        <w:rPr>
+          <w:color w:val="00BC8F"/>
+        </w:rPr>
+        <w:t>TextField</w:t>
+      </w:r>
+      <w:r>
+        <w:t>()</w:t>
+      </w:r>
+    </w:p>
+    <w:p>
+      <w:pPr>
+        <w:jc w:val="center"/>
+      </w:pPr>
+    </w:p>
+    <w:p>
+      <w:pPr>
+        <w:pStyle w:val="Ttulo1"/>
+      </w:pPr>
+      <w:r>
+        <w:rPr>
+          <w:lang w:val="en-US"/>
+        </w:rPr>
         <w:t xml:space="preserve">Model </w:t>
       </w:r>
-      <w:proofErr w:type="spellStart"/>
-      <w:r>
-        <w:t>TextField</w:t>
-      </w:r>
-      <w:proofErr w:type="spellEnd"/>
-    </w:p>
-    <w:p>
-      <w:r>
-        <w:t>Este campo também lida com dado</w:t>
-      </w:r>
-      <w:r>
-        <w:t>s de tipo</w:t>
-      </w:r>
-      <w:r>
-        <w:t xml:space="preserve"> “texto”, mas nesse caso sendo </w:t>
-      </w:r>
-      <w:r>
-        <w:rPr>
-          <w:u w:val="single"/>
-        </w:rPr>
-        <w:t>textos longos</w:t>
-      </w:r>
-      <w:r>
-        <w:t>, como descrições, comentários, biografias e etc.</w:t>
-      </w:r>
-    </w:p>
-    <w:p>
-      <w:r>
-        <w:t>Não possui parâmetro obrigatório.</w:t>
-      </w:r>
-    </w:p>
-    <w:p>
-      <w:pPr>
-        <w:jc w:val="center"/>
-      </w:pPr>
-      <w:r>
-        <w:t>Código:</w:t>
-      </w:r>
-    </w:p>
-    <w:p>
-      <w:pPr>
-        <w:jc w:val="center"/>
-      </w:pPr>
-      <w:proofErr w:type="spellStart"/>
-      <w:r>
-        <w:rPr>
-          <w:color w:val="0070C0"/>
-        </w:rPr>
-        <w:t>sobre_voce</w:t>
-      </w:r>
-      <w:proofErr w:type="spellEnd"/>
-      <w:r>
-        <w:rPr>
-          <w:color w:val="0070C0"/>
-        </w:rPr>
-        <w:t xml:space="preserve"> </w:t>
-      </w:r>
-      <w:r>
-        <w:t xml:space="preserve">= </w:t>
-      </w:r>
-      <w:proofErr w:type="spellStart"/>
-      <w:r>
-        <w:rPr>
-          <w:color w:val="00BC8F"/>
-        </w:rPr>
-        <w:t>models</w:t>
-      </w:r>
-      <w:r>
-        <w:t>.</w:t>
-      </w:r>
-      <w:r>
-        <w:rPr>
-          <w:color w:val="00BC8F"/>
-        </w:rPr>
-        <w:t>TextField</w:t>
-      </w:r>
-      <w:proofErr w:type="spellEnd"/>
-      <w:r>
-        <w:t>()</w:t>
-      </w:r>
-    </w:p>
-    <w:p>
-      <w:pPr>
-        <w:jc w:val="center"/>
-      </w:pPr>
-    </w:p>
-    <w:p>
-      <w:pPr>
-        <w:pStyle w:val="Ttulo1"/>
-      </w:pPr>
-      <w:r>
-        <w:rPr>
-          <w:lang w:val="en-US"/>
-        </w:rPr>
-        <w:t xml:space="preserve">Model </w:t>
-      </w:r>
-      <w:proofErr w:type="spellStart"/>
       <w:r>
         <w:t>EmailField</w:t>
       </w:r>
-      <w:proofErr w:type="spellEnd"/>
     </w:p>
     <w:p>
       <w:r>
@@ -451,24 +404,86 @@
       <w:pPr>
         <w:jc w:val="center"/>
       </w:pPr>
-      <w:proofErr w:type="spellStart"/>
       <w:r>
         <w:rPr>
           <w:color w:val="0070C0"/>
         </w:rPr>
-        <w:t>email</w:t>
-      </w:r>
-      <w:proofErr w:type="spellEnd"/>
+        <w:t xml:space="preserve">email </w:t>
+      </w:r>
+      <w:r>
+        <w:t xml:space="preserve">= </w:t>
+      </w:r>
+      <w:r>
+        <w:rPr>
+          <w:color w:val="00BC8F"/>
+        </w:rPr>
+        <w:t>models</w:t>
+      </w:r>
+      <w:r>
+        <w:t>.</w:t>
+      </w:r>
+      <w:r>
+        <w:rPr>
+          <w:color w:val="00BC8F"/>
+        </w:rPr>
+        <w:t>EmailField</w:t>
+      </w:r>
+      <w:r>
+        <w:t>()</w:t>
+      </w:r>
+    </w:p>
+    <w:p/>
+    <w:p>
+      <w:pPr>
+        <w:pStyle w:val="Ttulo1"/>
+      </w:pPr>
+      <w:r>
+        <w:t>Model IntegerField</w:t>
+      </w:r>
+    </w:p>
+    <w:p>
+      <w:r>
+        <w:t xml:space="preserve">Lida com </w:t>
+      </w:r>
+      <w:r>
+        <w:rPr>
+          <w:u w:val="single"/>
+        </w:rPr>
+        <w:t>números inteiros</w:t>
+      </w:r>
+      <w:r>
+        <w:t>, pode ser utilizado para representar Ids, quantidades, código postal e entre outros.</w:t>
+      </w:r>
+    </w:p>
+    <w:p>
+      <w:r>
+        <w:t xml:space="preserve">Não possui parâmetro </w:t>
+      </w:r>
+      <w:r>
+        <w:t>obrigatório.</w:t>
+      </w:r>
+    </w:p>
+    <w:p>
+      <w:pPr>
+        <w:jc w:val="center"/>
+      </w:pPr>
+      <w:r>
+        <w:t>Código:</w:t>
+      </w:r>
+    </w:p>
+    <w:p>
+      <w:pPr>
+        <w:jc w:val="center"/>
+      </w:pPr>
       <w:r>
         <w:rPr>
           <w:color w:val="0070C0"/>
         </w:rPr>
-        <w:t xml:space="preserve"> </w:t>
+        <w:t xml:space="preserve">idade </w:t>
       </w:r>
       <w:r>
         <w:t xml:space="preserve">= </w:t>
       </w:r>
-      <w:proofErr w:type="spellStart"/>
       <w:r>
         <w:rPr>
           <w:color w:val="00BC8F"/>
@@ -482,9 +497,8 @@
         <w:rPr>
           <w:color w:val="00BC8F"/>
         </w:rPr>
-        <w:t>EmailField</w:t>
-      </w:r>
-      <w:proofErr w:type="spellEnd"/>
+        <w:t>IntegerField</w:t>
+      </w:r>
       <w:r>
         <w:t>()</w:t>
       </w:r>
@@ -495,13 +509,8 @@
         <w:pStyle w:val="Ttulo1"/>
       </w:pPr>
       <w:r>
-        <w:t xml:space="preserve">Model </w:t>
-      </w:r>
-      <w:proofErr w:type="spellStart"/>
-      <w:r>
-        <w:t>IntegerField</w:t>
-      </w:r>
-      <w:proofErr w:type="spellEnd"/>
+        <w:t>Model PositiveIntegerField</w:t>
+      </w:r>
     </w:p>
     <w:p>
       <w:r>
@@ -511,18 +520,42 @@
         <w:rPr>
           <w:u w:val="single"/>
         </w:rPr>
-        <w:t>números inteiros</w:t>
-      </w:r>
-      <w:r>
-        <w:t>, pode ser utilizado para representar Ids, quantidades, código postal e entre outros.</w:t>
-      </w:r>
-    </w:p>
-    <w:p>
-      <w:r>
-        <w:t xml:space="preserve">Não possui parâmetro </w:t>
-      </w:r>
-      <w:r>
-        <w:t>obrigatório.</w:t>
+        <w:t>número</w:t>
+      </w:r>
+      <w:r>
+        <w:rPr>
+          <w:u w:val="single"/>
+        </w:rPr>
+        <w:t>s</w:t>
+      </w:r>
+      <w:r>
+        <w:rPr>
+          <w:u w:val="single"/>
+        </w:rPr>
+        <w:t xml:space="preserve"> inteiros</w:t>
+      </w:r>
+      <w:r>
+        <w:t xml:space="preserve">, mas apenas os </w:t>
+      </w:r>
+      <w:r>
+        <w:rPr>
+          <w:u w:val="single"/>
+        </w:rPr>
+        <w:t>positivos</w:t>
+      </w:r>
+      <w:r>
+        <w:t>, não aceitando números negativos e zero.</w:t>
+      </w:r>
+      <w:r>
+        <w:t xml:space="preserve"> Serve</w:t>
+      </w:r>
+      <w:r>
+        <w:t xml:space="preserve"> para dados como Idade ou quantidade, por exemplo.</w:t>
+      </w:r>
+    </w:p>
+    <w:p>
+      <w:r>
+        <w:t>Não possui parâmetro obrigatório.</w:t>
       </w:r>
     </w:p>
     <w:p>
@@ -546,7 +579,6 @@
       <w:r>
         <w:t xml:space="preserve">= </w:t>
       </w:r>
-      <w:proofErr w:type="spellStart"/>
       <w:r>
         <w:rPr>
           <w:color w:val="00BC8F"/>
@@ -560,9 +592,8 @@
         <w:rPr>
           <w:color w:val="00BC8F"/>
         </w:rPr>
-        <w:t>IntegerField</w:t>
-      </w:r>
-      <w:proofErr w:type="spellEnd"/>
+        <w:t>PositiveIntegerField</w:t>
+      </w:r>
       <w:r>
         <w:t>()</w:t>
       </w:r>
@@ -573,47 +604,24 @@
         <w:pStyle w:val="Ttulo1"/>
       </w:pPr>
       <w:r>
-        <w:t xml:space="preserve">Model </w:t>
-      </w:r>
-      <w:proofErr w:type="spellStart"/>
-      <w:r>
-        <w:t>PositiveIntegerField</w:t>
-      </w:r>
-      <w:proofErr w:type="spellEnd"/>
+        <w:t>Model FloatField</w:t>
+      </w:r>
     </w:p>
     <w:p>
       <w:r>
         <w:t xml:space="preserve">Lida com </w:t>
       </w:r>
       <w:r>
-        <w:rPr>
-          <w:u w:val="single"/>
-        </w:rPr>
-        <w:t>número</w:t>
-      </w:r>
-      <w:r>
-        <w:rPr>
-          <w:u w:val="single"/>
-        </w:rPr>
-        <w:t>s</w:t>
-      </w:r>
-      <w:r>
-        <w:rPr>
-          <w:u w:val="single"/>
-        </w:rPr>
-        <w:t xml:space="preserve"> inteiros</w:t>
-      </w:r>
-      <w:r>
-        <w:t xml:space="preserve">, mas apenas os </w:t>
-      </w:r>
-      <w:r>
-        <w:rPr>
-          <w:u w:val="single"/>
-        </w:rPr>
-        <w:t>positivos</w:t>
-      </w:r>
-      <w:r>
-        <w:t>, não aceitando números negativos e zero. Útil para representar dados que devem ser apenas positivos como Idade ou quantidade, por exemplo.</w:t>
+        <w:t xml:space="preserve">números “flutuantes”, </w:t>
+      </w:r>
+      <w:r>
+        <w:rPr>
+          <w:u w:val="single"/>
+        </w:rPr>
+        <w:t>números não inteiros/decimais</w:t>
+      </w:r>
+      <w:r>
+        <w:t>. Usado para representar valores monetários, medidas como altura e etc.</w:t>
       </w:r>
     </w:p>
     <w:p>
@@ -637,12 +645,11 @@
         <w:rPr>
           <w:color w:val="0070C0"/>
         </w:rPr>
-        <w:t xml:space="preserve">idade </w:t>
+        <w:t xml:space="preserve">altura </w:t>
       </w:r>
       <w:r>
         <w:t xml:space="preserve">= </w:t>
       </w:r>
-      <w:proofErr w:type="spellStart"/>
       <w:r>
         <w:rPr>
           <w:color w:val="00BC8F"/>
@@ -656,9 +663,8 @@
         <w:rPr>
           <w:color w:val="00BC8F"/>
         </w:rPr>
-        <w:t>PositiveIntegerField</w:t>
-      </w:r>
-      <w:proofErr w:type="spellEnd"/>
+        <w:t>FloatField</w:t>
+      </w:r>
       <w:r>
         <w:t>()</w:t>
       </w:r>
@@ -669,91 +675,8 @@
         <w:pStyle w:val="Ttulo1"/>
       </w:pPr>
       <w:r>
-        <w:t xml:space="preserve">Model </w:t>
-      </w:r>
-      <w:proofErr w:type="spellStart"/>
-      <w:r>
-        <w:t>FloatField</w:t>
-      </w:r>
-      <w:proofErr w:type="spellEnd"/>
-    </w:p>
-    <w:p>
-      <w:r>
-        <w:t xml:space="preserve">Lida com </w:t>
-      </w:r>
-      <w:r>
-        <w:t xml:space="preserve">números “flutuantes”, </w:t>
-      </w:r>
-      <w:r>
-        <w:rPr>
-          <w:u w:val="single"/>
-        </w:rPr>
-        <w:t>números não inteiros/decimais</w:t>
-      </w:r>
-      <w:r>
-        <w:t>. Usado para representar valores monetários, medidas como altura e etc.</w:t>
-      </w:r>
-    </w:p>
-    <w:p>
-      <w:r>
-        <w:t>Não possui parâmetro obrigatório.</w:t>
-      </w:r>
-    </w:p>
-    <w:p>
-      <w:pPr>
-        <w:jc w:val="center"/>
-      </w:pPr>
-      <w:r>
-        <w:t>Código:</w:t>
-      </w:r>
-    </w:p>
-    <w:p>
-      <w:pPr>
-        <w:jc w:val="center"/>
-      </w:pPr>
-      <w:r>
-        <w:rPr>
-          <w:color w:val="0070C0"/>
-        </w:rPr>
-        <w:t xml:space="preserve">altura </w:t>
-      </w:r>
-      <w:r>
-        <w:t xml:space="preserve">= </w:t>
-      </w:r>
-      <w:proofErr w:type="spellStart"/>
-      <w:r>
-        <w:rPr>
-          <w:color w:val="00BC8F"/>
-        </w:rPr>
-        <w:t>models</w:t>
-      </w:r>
-      <w:r>
-        <w:t>.</w:t>
-      </w:r>
-      <w:r>
-        <w:rPr>
-          <w:color w:val="00BC8F"/>
-        </w:rPr>
-        <w:t>FloatField</w:t>
-      </w:r>
-      <w:proofErr w:type="spellEnd"/>
-      <w:r>
-        <w:t>()</w:t>
-      </w:r>
-    </w:p>
-    <w:p/>
-    <w:p>
-      <w:pPr>
-        <w:pStyle w:val="Ttulo1"/>
-      </w:pPr>
-      <w:r>
-        <w:t xml:space="preserve">Model </w:t>
-      </w:r>
-      <w:proofErr w:type="spellStart"/>
-      <w:r>
-        <w:t>BooleanField</w:t>
-      </w:r>
-      <w:proofErr w:type="spellEnd"/>
+        <w:t>Model BooleanField</w:t>
+      </w:r>
     </w:p>
     <w:p>
       <w:r>
@@ -818,24 +741,15 @@
       <w:pPr>
         <w:jc w:val="center"/>
       </w:pPr>
-      <w:proofErr w:type="spellStart"/>
       <w:r>
         <w:rPr>
           <w:color w:val="0070C0"/>
         </w:rPr>
-        <w:t>possui_filhos</w:t>
-      </w:r>
-      <w:proofErr w:type="spellEnd"/>
-      <w:r>
-        <w:rPr>
-          <w:color w:val="0070C0"/>
-        </w:rPr>
-        <w:t xml:space="preserve"> </w:t>
+        <w:t xml:space="preserve">possui_filhos </w:t>
       </w:r>
       <w:r>
         <w:t xml:space="preserve">= </w:t>
       </w:r>
-      <w:proofErr w:type="spellStart"/>
       <w:r>
         <w:rPr>
           <w:color w:val="00BC8F"/>
@@ -851,7 +765,6 @@
         </w:rPr>
         <w:t>BooleanField</w:t>
       </w:r>
-      <w:proofErr w:type="spellEnd"/>
       <w:r>
         <w:t>(</w:t>
       </w:r>
@@ -886,11 +799,9 @@
       <w:r>
         <w:t xml:space="preserve"> </w:t>
       </w:r>
-      <w:proofErr w:type="spellStart"/>
       <w:r>
         <w:t>DateField</w:t>
       </w:r>
-      <w:proofErr w:type="spellEnd"/>
     </w:p>
     <w:p>
       <w:r>
@@ -903,7 +814,10 @@
         <w:t>somente datas</w:t>
       </w:r>
       <w:r>
-        <w:t>, representa datas de nascimento, datas de evento, entre outros.</w:t>
+        <w:t>. Útil para</w:t>
+      </w:r>
+      <w:r>
+        <w:t xml:space="preserve"> datas de nascimento, datas de evento, entre outros.</w:t>
       </w:r>
     </w:p>
     <w:p>
@@ -923,18 +837,15 @@
       <w:pPr>
         <w:jc w:val="center"/>
       </w:pPr>
-      <w:proofErr w:type="spellStart"/>
       <w:r>
         <w:rPr>
           <w:color w:val="0070C0"/>
         </w:rPr>
         <w:t>data_nascimento</w:t>
       </w:r>
-      <w:proofErr w:type="spellEnd"/>
       <w:r>
         <w:t xml:space="preserve"> = </w:t>
       </w:r>
-      <w:proofErr w:type="spellStart"/>
       <w:r>
         <w:rPr>
           <w:color w:val="00BC8F"/>
@@ -950,7 +861,6 @@
         </w:rPr>
         <w:t>DateField</w:t>
       </w:r>
-      <w:proofErr w:type="spellEnd"/>
       <w:r>
         <w:t>()</w:t>
       </w:r>
@@ -966,11 +876,9 @@
       <w:r>
         <w:t xml:space="preserve"> </w:t>
       </w:r>
-      <w:proofErr w:type="spellStart"/>
       <w:r>
         <w:t>DateField</w:t>
       </w:r>
-      <w:proofErr w:type="spellEnd"/>
     </w:p>
     <w:p>
       <w:r>
@@ -1003,18 +911,15 @@
       <w:pPr>
         <w:jc w:val="center"/>
       </w:pPr>
-      <w:proofErr w:type="spellStart"/>
       <w:r>
         <w:rPr>
           <w:color w:val="0070C0"/>
         </w:rPr>
         <w:t>data_de_criacao</w:t>
       </w:r>
-      <w:proofErr w:type="spellEnd"/>
       <w:r>
         <w:t xml:space="preserve"> = </w:t>
       </w:r>
-      <w:proofErr w:type="spellStart"/>
       <w:r>
         <w:rPr>
           <w:color w:val="00BC8F"/>
@@ -1030,7 +935,6 @@
         </w:rPr>
         <w:t>DateTimeField</w:t>
       </w:r>
-      <w:proofErr w:type="spellEnd"/>
       <w:r>
         <w:t>()</w:t>
       </w:r>
@@ -1041,17 +945,15 @@
         <w:pStyle w:val="Ttulo1"/>
       </w:pPr>
       <w:r>
-        <w:t xml:space="preserve">Model </w:t>
-      </w:r>
-      <w:proofErr w:type="spellStart"/>
-      <w:r>
-        <w:t>ForeignKey</w:t>
-      </w:r>
-      <w:proofErr w:type="spellEnd"/>
-    </w:p>
-    <w:p>
-      <w:r>
-        <w:t>Campo usado para estabelecer uma relação</w:t>
+        <w:t>Model ForeignKey</w:t>
+      </w:r>
+    </w:p>
+    <w:p>
+      <w:r>
+        <w:t>E</w:t>
+      </w:r>
+      <w:r>
+        <w:t>stabelece uma relação</w:t>
       </w:r>
       <w:r>
         <w:t xml:space="preserve"> </w:t>
@@ -1108,7 +1010,6 @@
       <w:r>
         <w:t xml:space="preserve">  </w:t>
       </w:r>
-      <w:proofErr w:type="spellStart"/>
       <w:r>
         <w:rPr>
           <w:b/>
@@ -1118,7 +1019,6 @@
         </w:rPr>
         <w:t>To</w:t>
       </w:r>
-      <w:proofErr w:type="spellEnd"/>
       <w:r>
         <w:t xml:space="preserve"> -</w:t>
       </w:r>
@@ -1136,7 +1036,6 @@
       <w:r>
         <w:t xml:space="preserve">  </w:t>
       </w:r>
-      <w:proofErr w:type="spellStart"/>
       <w:r>
         <w:rPr>
           <w:b/>
@@ -1146,7 +1045,6 @@
         </w:rPr>
         <w:t>on_delete</w:t>
       </w:r>
-      <w:proofErr w:type="spellEnd"/>
       <w:r>
         <w:t xml:space="preserve"> -</w:t>
       </w:r>
@@ -1175,7 +1073,6 @@
       <w:r>
         <w:t xml:space="preserve"> = </w:t>
       </w:r>
-      <w:proofErr w:type="spellStart"/>
       <w:r>
         <w:rPr>
           <w:color w:val="00BC8F"/>
@@ -1191,7 +1088,6 @@
         </w:rPr>
         <w:t>ForeignKey</w:t>
       </w:r>
-      <w:proofErr w:type="spellEnd"/>
       <w:r>
         <w:t>(</w:t>
       </w:r>
@@ -1204,18 +1100,15 @@
       <w:r>
         <w:t xml:space="preserve">, </w:t>
       </w:r>
-      <w:proofErr w:type="spellStart"/>
       <w:r>
         <w:rPr>
           <w:color w:val="0070C0"/>
         </w:rPr>
         <w:t>on_delete</w:t>
       </w:r>
-      <w:proofErr w:type="spellEnd"/>
       <w:r>
         <w:t>=</w:t>
       </w:r>
-      <w:proofErr w:type="spellStart"/>
       <w:r>
         <w:rPr>
           <w:color w:val="00BC8F"/>
@@ -1231,7 +1124,6 @@
         </w:rPr>
         <w:t>CASCADE</w:t>
       </w:r>
-      <w:proofErr w:type="spellEnd"/>
       <w:r>
         <w:t>)</w:t>
       </w:r>
@@ -1244,11 +1136,9 @@
       <w:r>
         <w:t xml:space="preserve">Model </w:t>
       </w:r>
-      <w:proofErr w:type="spellStart"/>
       <w:r>
         <w:t>ManyToManyField</w:t>
       </w:r>
-      <w:proofErr w:type="spellEnd"/>
     </w:p>
     <w:p>
       <w:r>
@@ -1276,7 +1166,13 @@
         <w:t>independentes</w:t>
       </w:r>
       <w:r>
-        <w:t xml:space="preserve"> apesar de relacionados. </w:t>
+        <w:t xml:space="preserve"> apesar de relacionados</w:t>
+      </w:r>
+      <w:r>
+        <w:t>.</w:t>
+      </w:r>
+      <w:r>
+        <w:t xml:space="preserve"> </w:t>
       </w:r>
       <w:r>
         <w:t>Útil para representar um objeto associado a vários outros objetos.</w:t>
@@ -1346,7 +1242,6 @@
       <w:r>
         <w:t xml:space="preserve">: </w:t>
       </w:r>
-      <w:proofErr w:type="spellStart"/>
       <w:r>
         <w:rPr>
           <w:b/>
@@ -1356,7 +1251,6 @@
         </w:rPr>
         <w:t>To</w:t>
       </w:r>
-      <w:proofErr w:type="spellEnd"/>
       <w:r>
         <w:t xml:space="preserve"> -</w:t>
       </w:r>
@@ -1367,15 +1261,7 @@
         <w:t>indica</w:t>
       </w:r>
       <w:r>
-        <w:t xml:space="preserve"> o modelo ao qual o campo </w:t>
-      </w:r>
-      <w:proofErr w:type="spellStart"/>
-      <w:r>
-        <w:t>many-to-many</w:t>
-      </w:r>
-      <w:proofErr w:type="spellEnd"/>
-      <w:r>
-        <w:t xml:space="preserve"> está associado</w:t>
+        <w:t xml:space="preserve"> o modelo ao qual o campo many-to-many está associado</w:t>
       </w:r>
       <w:r>
         <w:t>.</w:t>
@@ -1393,18 +1279,15 @@
       <w:pPr>
         <w:jc w:val="center"/>
       </w:pPr>
-      <w:proofErr w:type="spellStart"/>
       <w:r>
         <w:rPr>
           <w:color w:val="0070C0"/>
         </w:rPr>
         <w:t>livros_produzidos</w:t>
       </w:r>
-      <w:proofErr w:type="spellEnd"/>
       <w:r>
         <w:t xml:space="preserve"> = </w:t>
       </w:r>
-      <w:proofErr w:type="spellStart"/>
       <w:r>
         <w:rPr>
           <w:color w:val="00BC8F"/>
@@ -1420,7 +1303,6 @@
         </w:rPr>
         <w:t>ManyToManyField</w:t>
       </w:r>
-      <w:proofErr w:type="spellEnd"/>
       <w:r>
         <w:t>(</w:t>
       </w:r>
@@ -1446,11 +1328,9 @@
         <w:lastRenderedPageBreak/>
         <w:t xml:space="preserve">Model </w:t>
       </w:r>
-      <w:proofErr w:type="spellStart"/>
       <w:r>
         <w:t>OneToOneField</w:t>
       </w:r>
-      <w:proofErr w:type="spellEnd"/>
     </w:p>
     <w:p>
       <w:r>
@@ -1530,7 +1410,6 @@
         </w:rPr>
         <w:t xml:space="preserve"> </w:t>
       </w:r>
-      <w:proofErr w:type="spellStart"/>
       <w:r>
         <w:rPr>
           <w:b/>
@@ -1540,7 +1419,6 @@
         </w:rPr>
         <w:t>To</w:t>
       </w:r>
-      <w:proofErr w:type="spellEnd"/>
       <w:r>
         <w:rPr>
           <w:b/>
@@ -1567,15 +1445,7 @@
         <w:t>o</w:t>
       </w:r>
       <w:r>
-        <w:t xml:space="preserve"> campo </w:t>
-      </w:r>
-      <w:proofErr w:type="spellStart"/>
-      <w:r>
-        <w:t>OneToOneField</w:t>
-      </w:r>
-      <w:proofErr w:type="spellEnd"/>
-      <w:r>
-        <w:t xml:space="preserve"> se refere.</w:t>
+        <w:t xml:space="preserve"> campo OneToOneField se refere.</w:t>
       </w:r>
     </w:p>
     <w:p>
@@ -1588,7 +1458,6 @@
       <w:r>
         <w:t xml:space="preserve">  </w:t>
       </w:r>
-      <w:proofErr w:type="spellStart"/>
       <w:r>
         <w:rPr>
           <w:b/>
@@ -1598,7 +1467,6 @@
         </w:rPr>
         <w:t>on</w:t>
       </w:r>
-      <w:proofErr w:type="spellEnd"/>
       <w:r>
         <w:t xml:space="preserve"> - </w:t>
       </w:r>
@@ -1630,7 +1498,6 @@
       <w:r>
         <w:t xml:space="preserve">= </w:t>
       </w:r>
-      <w:proofErr w:type="spellStart"/>
       <w:r>
         <w:rPr>
           <w:color w:val="00BC8F"/>
@@ -1646,7 +1513,6 @@
         </w:rPr>
         <w:t>OneToOneField</w:t>
       </w:r>
-      <w:proofErr w:type="spellEnd"/>
       <w:r>
         <w:t>(</w:t>
       </w:r>
@@ -1659,18 +1525,15 @@
       <w:r>
         <w:t xml:space="preserve">, </w:t>
       </w:r>
-      <w:proofErr w:type="spellStart"/>
       <w:r>
         <w:rPr>
           <w:color w:val="0070C0"/>
         </w:rPr>
         <w:t>on_delete</w:t>
       </w:r>
-      <w:proofErr w:type="spellEnd"/>
       <w:r>
         <w:t>=</w:t>
       </w:r>
-      <w:proofErr w:type="spellStart"/>
       <w:r>
         <w:rPr>
           <w:color w:val="00BC8F"/>
@@ -1686,7 +1549,6 @@
         </w:rPr>
         <w:t>CASCADE</w:t>
       </w:r>
-      <w:proofErr w:type="spellEnd"/>
       <w:r>
         <w:t>)</w:t>
       </w:r>
@@ -1702,11 +1564,9 @@
         </w:rPr>
         <w:t xml:space="preserve">Model </w:t>
       </w:r>
-      <w:proofErr w:type="spellStart"/>
       <w:r>
         <w:t>ImageField</w:t>
       </w:r>
-      <w:proofErr w:type="spellEnd"/>
     </w:p>
     <w:p>
       <w:r>
@@ -1759,7 +1619,6 @@
       <w:r>
         <w:t xml:space="preserve">: </w:t>
       </w:r>
-      <w:proofErr w:type="spellStart"/>
       <w:r>
         <w:rPr>
           <w:b/>
@@ -1769,7 +1628,6 @@
         </w:rPr>
         <w:t>upload_to</w:t>
       </w:r>
-      <w:proofErr w:type="spellEnd"/>
       <w:r>
         <w:t xml:space="preserve"> -</w:t>
       </w:r>
@@ -1795,84 +1653,65 @@
       <w:pPr>
         <w:jc w:val="center"/>
       </w:pPr>
-      <w:proofErr w:type="spellStart"/>
       <w:r>
         <w:rPr>
           <w:color w:val="0070C0"/>
         </w:rPr>
-        <w:t>foto_perfil</w:t>
-      </w:r>
-      <w:proofErr w:type="spellEnd"/>
+        <w:t xml:space="preserve">foto_perfil </w:t>
+      </w:r>
+      <w:r>
+        <w:t xml:space="preserve">= </w:t>
+      </w:r>
+      <w:r>
+        <w:rPr>
+          <w:color w:val="00BC8F"/>
+        </w:rPr>
+        <w:t>models</w:t>
+      </w:r>
+      <w:r>
+        <w:t>.</w:t>
+      </w:r>
+      <w:r>
+        <w:rPr>
+          <w:color w:val="00BC8F"/>
+        </w:rPr>
+        <w:t>ImageField</w:t>
+      </w:r>
+      <w:r>
+        <w:t>(</w:t>
+      </w:r>
       <w:r>
         <w:rPr>
           <w:color w:val="0070C0"/>
         </w:rPr>
-        <w:t xml:space="preserve"> </w:t>
-      </w:r>
-      <w:r>
-        <w:t xml:space="preserve">= </w:t>
-      </w:r>
-      <w:proofErr w:type="spellStart"/>
-      <w:r>
-        <w:rPr>
-          <w:color w:val="00BC8F"/>
-        </w:rPr>
-        <w:t>models</w:t>
-      </w:r>
-      <w:r>
-        <w:t>.</w:t>
-      </w:r>
-      <w:r>
-        <w:rPr>
-          <w:color w:val="00BC8F"/>
-        </w:rPr>
+        <w:t>upload_to</w:t>
+      </w:r>
+      <w:r>
+        <w:t>=</w:t>
+      </w:r>
+      <w:r>
+        <w:rPr>
+          <w:color w:val="833C0B" w:themeColor="accent2" w:themeShade="80"/>
+        </w:rPr>
+        <w:t>"perfil/")</w:t>
+      </w:r>
+    </w:p>
+    <w:p/>
+    <w:p>
+      <w:pPr>
+        <w:pStyle w:val="Ttulo1"/>
+      </w:pPr>
+      <w:r>
+        <w:t>Model FileField</w:t>
+      </w:r>
+    </w:p>
+    <w:p>
+      <w:r>
+        <w:t xml:space="preserve">Semelhante ao </w:t>
+      </w:r>
+      <w:r>
         <w:t>ImageField</w:t>
       </w:r>
-      <w:proofErr w:type="spellEnd"/>
-      <w:r>
-        <w:t>(</w:t>
-      </w:r>
-      <w:proofErr w:type="spellStart"/>
-      <w:r>
-        <w:rPr>
-          <w:color w:val="0070C0"/>
-        </w:rPr>
-        <w:t>upload_to</w:t>
-      </w:r>
-      <w:proofErr w:type="spellEnd"/>
-      <w:r>
-        <w:t>=</w:t>
-      </w:r>
-      <w:r>
-        <w:rPr>
-          <w:color w:val="833C0B" w:themeColor="accent2" w:themeShade="80"/>
-        </w:rPr>
-        <w:t>"perfil/")</w:t>
-      </w:r>
-    </w:p>
-    <w:p/>
-    <w:p>
-      <w:pPr>
-        <w:pStyle w:val="Ttulo1"/>
-      </w:pPr>
-      <w:r>
-        <w:t xml:space="preserve">Model </w:t>
-      </w:r>
-      <w:proofErr w:type="spellStart"/>
-      <w:r>
-        <w:t>FileField</w:t>
-      </w:r>
-      <w:proofErr w:type="spellEnd"/>
-    </w:p>
-    <w:p>
-      <w:r>
-        <w:t xml:space="preserve">Semelhante ao </w:t>
-      </w:r>
-      <w:proofErr w:type="spellStart"/>
-      <w:r>
-        <w:t>ImageField</w:t>
-      </w:r>
-      <w:proofErr w:type="spellEnd"/>
       <w:r>
         <w:t xml:space="preserve">, mas consegue lidar com </w:t>
       </w:r>
@@ -1883,15 +1722,7 @@
         <w:t>qualquer tipo de arquivo</w:t>
       </w:r>
       <w:r>
-        <w:t xml:space="preserve">, como documentos, </w:t>
-      </w:r>
-      <w:proofErr w:type="spellStart"/>
-      <w:r>
-        <w:t>PDFs</w:t>
-      </w:r>
-      <w:proofErr w:type="spellEnd"/>
-      <w:r>
-        <w:t xml:space="preserve">, etc. </w:t>
+        <w:t xml:space="preserve">, como documentos, PDFs, etc. </w:t>
       </w:r>
       <w:r>
         <w:t xml:space="preserve">Ele armazena o caminho para o arquivo no sistema de arquivos do servidor. </w:t>
@@ -1916,7 +1747,6 @@
       <w:r>
         <w:t xml:space="preserve">: </w:t>
       </w:r>
-      <w:proofErr w:type="spellStart"/>
       <w:r>
         <w:rPr>
           <w:b/>
@@ -1926,7 +1756,6 @@
         </w:rPr>
         <w:t>upload_to</w:t>
       </w:r>
-      <w:proofErr w:type="spellEnd"/>
       <w:r>
         <w:t xml:space="preserve"> -</w:t>
       </w:r>
@@ -1961,7 +1790,6 @@
       <w:r>
         <w:t xml:space="preserve">= </w:t>
       </w:r>
-      <w:proofErr w:type="spellStart"/>
       <w:r>
         <w:rPr>
           <w:color w:val="00BC8F"/>
@@ -1977,18 +1805,15 @@
         </w:rPr>
         <w:t>FileField</w:t>
       </w:r>
-      <w:proofErr w:type="spellEnd"/>
       <w:r>
         <w:t>(</w:t>
       </w:r>
-      <w:proofErr w:type="spellStart"/>
       <w:r>
         <w:rPr>
           <w:color w:val="0070C0"/>
         </w:rPr>
         <w:t>upload_to</w:t>
       </w:r>
-      <w:proofErr w:type="spellEnd"/>
       <w:r>
         <w:t>=</w:t>
       </w:r>

</xml_diff>